<commit_message>
atualização de estilos d12
</commit_message>
<xml_diff>
--- a/Anotações.docx
+++ b/Anotações.docx
@@ -166,7 +166,15 @@
     <w:p/>
     <w:p>
       <w:r>
-        <w:t>Eva Heller -  A psicologia das cores</w:t>
+        <w:t xml:space="preserve">Eva Heller </w:t>
+      </w:r>
+      <w:proofErr w:type="gramStart"/>
+      <w:r>
+        <w:t>-  A</w:t>
+      </w:r>
+      <w:proofErr w:type="gramEnd"/>
+      <w:r>
+        <w:t xml:space="preserve"> psicologia das cores</w:t>
       </w:r>
     </w:p>
     <w:p>
@@ -301,7 +309,15 @@
       </w:r>
       <w:proofErr w:type="spellEnd"/>
       <w:r>
-        <w:t xml:space="preserve">, Pago anualmente, Vários </w:t>
+        <w:t xml:space="preserve">, </w:t>
+      </w:r>
+      <w:proofErr w:type="gramStart"/>
+      <w:r>
+        <w:t>Pago</w:t>
+      </w:r>
+      <w:proofErr w:type="gramEnd"/>
+      <w:r>
+        <w:t xml:space="preserve"> anualmente, Vários </w:t>
       </w:r>
       <w:proofErr w:type="spellStart"/>
       <w:r>
@@ -309,13 +325,26 @@
       </w:r>
       <w:proofErr w:type="spellEnd"/>
       <w:r>
-        <w:t>. (TLD é .com )</w:t>
-      </w:r>
+        <w:t>. (TLD é .</w:t>
+      </w:r>
+      <w:proofErr w:type="gramStart"/>
+      <w:r>
+        <w:t>com )</w:t>
+      </w:r>
+      <w:proofErr w:type="gramEnd"/>
     </w:p>
     <w:p/>
     <w:p>
       <w:r>
-        <w:t>Hospedagem - Espaço para armazenar arquivos, pago mensalmente, espaço, memória, recursos. ( tem que tomar mais cuidado para escolher. )</w:t>
+        <w:t xml:space="preserve">Hospedagem - Espaço para armazenar arquivos, pago mensalmente, espaço, memória, recursos. </w:t>
+      </w:r>
+      <w:proofErr w:type="gramStart"/>
+      <w:r>
+        <w:t>( tem</w:t>
+      </w:r>
+      <w:proofErr w:type="gramEnd"/>
+      <w:r>
+        <w:t xml:space="preserve"> que tomar mais cuidado para escolher. )</w:t>
       </w:r>
     </w:p>
     <w:p/>
@@ -356,10 +385,12 @@
         <w:t xml:space="preserve">HTML e CSS eu programo - </w:t>
       </w:r>
       <w:proofErr w:type="spellStart"/>
+      <w:proofErr w:type="gramStart"/>
       <w:r>
         <w:t>esta</w:t>
       </w:r>
       <w:proofErr w:type="spellEnd"/>
+      <w:proofErr w:type="gramEnd"/>
       <w:r>
         <w:t xml:space="preserve"> errado, pois HTML e CSS eu desenvolvo.</w:t>
       </w:r>
@@ -367,7 +398,15 @@
     <w:p/>
     <w:p>
       <w:r>
-        <w:t xml:space="preserve">HTML e CSS não e linguagem de programação, por isso eu desenvolvo essa </w:t>
+        <w:t xml:space="preserve">HTML e CSS não </w:t>
+      </w:r>
+      <w:proofErr w:type="gramStart"/>
+      <w:r>
+        <w:t>e</w:t>
+      </w:r>
+      <w:proofErr w:type="gramEnd"/>
+      <w:r>
+        <w:t xml:space="preserve"> linguagem de programação, por isso eu desenvolvo essa </w:t>
       </w:r>
       <w:r>
         <w:t>linguagem</w:t>
@@ -547,10 +586,12 @@
         <w:t>=device-</w:t>
       </w:r>
       <w:proofErr w:type="spellStart"/>
+      <w:proofErr w:type="gramStart"/>
       <w:r>
         <w:t>width,initial</w:t>
       </w:r>
       <w:proofErr w:type="spellEnd"/>
+      <w:proofErr w:type="gramEnd"/>
       <w:r>
         <w:t>-</w:t>
       </w:r>
@@ -670,7 +711,15 @@
       </w:r>
       <w:proofErr w:type="spellEnd"/>
       <w:r>
-        <w:t xml:space="preserve"> e Full </w:t>
+        <w:t xml:space="preserve"> </w:t>
+      </w:r>
+      <w:proofErr w:type="gramStart"/>
+      <w:r>
+        <w:t>e Full</w:t>
+      </w:r>
+      <w:proofErr w:type="gramEnd"/>
+      <w:r>
+        <w:t xml:space="preserve"> </w:t>
       </w:r>
       <w:proofErr w:type="spellStart"/>
       <w:r>
@@ -692,12 +741,17 @@
         <w:t xml:space="preserve"> (Cliente-</w:t>
       </w:r>
       <w:proofErr w:type="spellStart"/>
+      <w:proofErr w:type="gramStart"/>
       <w:r>
         <w:t>side</w:t>
       </w:r>
       <w:proofErr w:type="spellEnd"/>
       <w:r>
-        <w:t>)= HTML, CSS, JS. Trabalha a parte visual do cliente.</w:t>
+        <w:t>)=</w:t>
+      </w:r>
+      <w:proofErr w:type="gramEnd"/>
+      <w:r>
+        <w:t xml:space="preserve"> HTML, CSS, JS. Trabalha a parte visual do cliente.</w:t>
       </w:r>
     </w:p>
     <w:p/>
@@ -714,12 +768,17 @@
         <w:t xml:space="preserve"> (Server-</w:t>
       </w:r>
       <w:proofErr w:type="spellStart"/>
+      <w:proofErr w:type="gramStart"/>
       <w:r>
         <w:t>side</w:t>
       </w:r>
       <w:proofErr w:type="spellEnd"/>
       <w:r>
-        <w:t xml:space="preserve">)= Está mais preocupado em ter as informações do </w:t>
+        <w:t>)=</w:t>
+      </w:r>
+      <w:proofErr w:type="gramEnd"/>
+      <w:r>
+        <w:t xml:space="preserve"> Está mais preocupado em ter as informações do </w:t>
       </w:r>
       <w:proofErr w:type="spellStart"/>
       <w:r>
@@ -732,7 +791,15 @@
     </w:p>
     <w:p>
       <w:r>
-        <w:t>alguns conhecimentos, como PHP,JS(é a mesma linguagem que Front-</w:t>
+        <w:t xml:space="preserve">alguns conhecimentos, como </w:t>
+      </w:r>
+      <w:proofErr w:type="gramStart"/>
+      <w:r>
+        <w:t>PHP,JS</w:t>
+      </w:r>
+      <w:proofErr w:type="gramEnd"/>
+      <w:r>
+        <w:t>(é a mesma linguagem que Front-</w:t>
       </w:r>
       <w:proofErr w:type="spellStart"/>
       <w:r>
@@ -838,7 +905,15 @@
         <w:t>Arquivo, preferencias, configurações</w:t>
       </w:r>
       <w:r>
-        <w:t xml:space="preserve"> e pesquisar por WORD WRAP, coloca em ON.( Para o condigo não ficar grande, com esse comando o código tende a quebrar ao final da linha. )</w:t>
+        <w:t xml:space="preserve"> e pesquisar por WORD WRAP, coloca em </w:t>
+      </w:r>
+      <w:proofErr w:type="gramStart"/>
+      <w:r>
+        <w:t>ON.(</w:t>
+      </w:r>
+      <w:proofErr w:type="gramEnd"/>
+      <w:r>
+        <w:t xml:space="preserve"> Para o condigo não ficar grande, com esse comando o código tende a quebrar ao final da linha. )</w:t>
       </w:r>
     </w:p>
     <w:p>
@@ -1106,7 +1181,15 @@
     <w:p/>
     <w:p>
       <w:r>
-        <w:t xml:space="preserve">Podemos adicionar imagens usando a pasta de criação do conteúdo, ou também uma subpastas. </w:t>
+        <w:t xml:space="preserve">Podemos adicionar imagens usando a pasta de criação do conteúdo, ou também </w:t>
+      </w:r>
+      <w:proofErr w:type="gramStart"/>
+      <w:r>
+        <w:t>uma subpastas</w:t>
+      </w:r>
+      <w:proofErr w:type="gramEnd"/>
+      <w:r>
+        <w:t xml:space="preserve">. </w:t>
       </w:r>
       <w:proofErr w:type="spellStart"/>
       <w:r>
@@ -1202,7 +1285,15 @@
         <w:t xml:space="preserve">3 - </w:t>
       </w:r>
       <w:r>
-        <w:t xml:space="preserve">Podemos também copiar uma imagem estando fora da pasta dos arquivos que estamos usando. Basta pesquisarmos a imagem, copiar endereço do link. Segue exemplo.&lt;/p&gt; </w:t>
+        <w:t xml:space="preserve">Podemos também copiar uma imagem estando fora da pasta dos arquivos que estamos usando. Basta pesquisarmos a imagem, copiar endereço do link. Segue </w:t>
+      </w:r>
+      <w:proofErr w:type="gramStart"/>
+      <w:r>
+        <w:t>exemplo.&lt;</w:t>
+      </w:r>
+      <w:proofErr w:type="gramEnd"/>
+      <w:r>
+        <w:t xml:space="preserve">/p&gt; </w:t>
       </w:r>
     </w:p>
     <w:p>
@@ -1369,7 +1460,15 @@
         </w:r>
       </w:hyperlink>
       <w:r>
-        <w:t xml:space="preserve"> - Pode criar seu própria imagem com extensão (ICO)</w:t>
+        <w:t xml:space="preserve"> - Pode criar </w:t>
+      </w:r>
+      <w:proofErr w:type="gramStart"/>
+      <w:r>
+        <w:t>seu própria imagem</w:t>
+      </w:r>
+      <w:proofErr w:type="gramEnd"/>
+      <w:r>
+        <w:t xml:space="preserve"> com extensão (ICO)</w:t>
       </w:r>
       <w:r>
         <w:t xml:space="preserve">, fazendo o Download </w:t>
@@ -1513,13 +1612,18 @@
         <w:t>TAGS OBSOLETAS</w:t>
       </w:r>
       <w:r>
-        <w:t xml:space="preserve"> ( </w:t>
+        <w:t xml:space="preserve"> </w:t>
+      </w:r>
+      <w:proofErr w:type="gramStart"/>
+      <w:r>
+        <w:t xml:space="preserve">( </w:t>
       </w:r>
       <w:proofErr w:type="spellStart"/>
       <w:r>
         <w:t>tags</w:t>
       </w:r>
       <w:proofErr w:type="spellEnd"/>
+      <w:proofErr w:type="gramEnd"/>
       <w:r>
         <w:t xml:space="preserve"> que não são indicadas mais para ser utilizados )</w:t>
       </w:r>
@@ -1700,7 +1804,15 @@
     </w:p>
     <w:p>
       <w:r>
-        <w:t>2- &lt;p&gt;Podemos criar um novo texto para testarmos &lt;</w:t>
+        <w:t xml:space="preserve">2- &lt;p&gt;Podemos </w:t>
+      </w:r>
+      <w:proofErr w:type="gramStart"/>
+      <w:r>
+        <w:t>criar um novo</w:t>
+      </w:r>
+      <w:proofErr w:type="gramEnd"/>
+      <w:r>
+        <w:t xml:space="preserve"> texto para testarmos &lt;</w:t>
       </w:r>
       <w:proofErr w:type="spellStart"/>
       <w:r>
@@ -1801,6 +1913,7 @@
         <w:t xml:space="preserve">        </w:t>
       </w:r>
       <w:proofErr w:type="spellStart"/>
+      <w:proofErr w:type="gramStart"/>
       <w:r>
         <w:t>mark</w:t>
       </w:r>
@@ -1808,6 +1921,7 @@
       <w:r>
         <w:t>{</w:t>
       </w:r>
+      <w:proofErr w:type="gramEnd"/>
     </w:p>
     <w:p>
       <w:r>
@@ -1971,7 +2085,15 @@
         <w:t xml:space="preserve">AGORA USANDO AS TAGS &lt;PRE&gt; E &lt;CODE&gt; JUNTAS, permite trabalharmos com espaçamentos </w:t>
       </w:r>
       <w:r>
-        <w:t>durante a criação de conteúdo para o site.. Segue exemplo:</w:t>
+        <w:t xml:space="preserve">durante a criação de conteúdo para o </w:t>
+      </w:r>
+      <w:proofErr w:type="gramStart"/>
+      <w:r>
+        <w:t>site..</w:t>
+      </w:r>
+      <w:proofErr w:type="gramEnd"/>
+      <w:r>
+        <w:t xml:space="preserve"> Segue exemplo:</w:t>
       </w:r>
     </w:p>
     <w:p>
@@ -2025,12 +2147,17 @@
         <w:t xml:space="preserve">num = </w:t>
       </w:r>
       <w:proofErr w:type="spellStart"/>
+      <w:proofErr w:type="gramStart"/>
       <w:r>
         <w:t>int</w:t>
       </w:r>
       <w:proofErr w:type="spellEnd"/>
       <w:r>
-        <w:t>(input(digite um número))</w:t>
+        <w:t>(</w:t>
+      </w:r>
+      <w:proofErr w:type="gramEnd"/>
+      <w:r>
+        <w:t>input(digite um número))</w:t>
       </w:r>
     </w:p>
     <w:p>
@@ -2056,10 +2183,12 @@
       <w:r>
         <w:tab/>
       </w:r>
+      <w:proofErr w:type="gramStart"/>
       <w:r>
         <w:t>print(</w:t>
       </w:r>
       <w:proofErr w:type="spellStart"/>
+      <w:proofErr w:type="gramEnd"/>
       <w:r>
         <w:t>f'o</w:t>
       </w:r>
@@ -2097,10 +2226,12 @@
       <w:r>
         <w:tab/>
       </w:r>
+      <w:proofErr w:type="gramStart"/>
       <w:r>
         <w:t>print(</w:t>
       </w:r>
       <w:proofErr w:type="spellStart"/>
+      <w:proofErr w:type="gramEnd"/>
       <w:r>
         <w:t>f'O</w:t>
       </w:r>
@@ -2135,8 +2266,13 @@
       <w:r>
         <w:tab/>
       </w:r>
-      <w:r>
-        <w:t>print('Fim do programa')</w:t>
+      <w:proofErr w:type="gramStart"/>
+      <w:r>
+        <w:t>print(</w:t>
+      </w:r>
+      <w:proofErr w:type="gramEnd"/>
+      <w:r>
+        <w:t>'Fim do programa')</w:t>
       </w:r>
     </w:p>
     <w:p>
@@ -3055,6 +3191,7 @@
         </w:rPr>
         <w:t xml:space="preserve"> </w:t>
       </w:r>
+      <w:proofErr w:type="gramStart"/>
       <w:r>
         <w:rPr>
           <w:rFonts w:ascii="Consolas" w:eastAsia="Times New Roman" w:hAnsi="Consolas" w:cs="Times New Roman"/>
@@ -3063,7 +3200,18 @@
           <w:szCs w:val="21"/>
           <w:lang w:eastAsia="pt-BR"/>
         </w:rPr>
-        <w:t>&lt;!--Segunda opção é iniciar a partir do nº que foi colocado no start--&gt;</w:t>
+        <w:t>&lt;!--</w:t>
+      </w:r>
+      <w:proofErr w:type="gramEnd"/>
+      <w:r>
+        <w:rPr>
+          <w:rFonts w:ascii="Consolas" w:eastAsia="Times New Roman" w:hAnsi="Consolas" w:cs="Times New Roman"/>
+          <w:color w:val="7CA668"/>
+          <w:sz w:val="21"/>
+          <w:szCs w:val="21"/>
+          <w:lang w:eastAsia="pt-BR"/>
+        </w:rPr>
+        <w:t>Segunda opção é iniciar a partir do nº que foi colocado no start--&gt;</w:t>
       </w:r>
     </w:p>
     <w:p>
@@ -3785,6 +3933,7 @@
         </w:rPr>
         <w:t xml:space="preserve"> </w:t>
       </w:r>
+      <w:proofErr w:type="gramStart"/>
       <w:r>
         <w:rPr>
           <w:rFonts w:ascii="Consolas" w:eastAsia="Times New Roman" w:hAnsi="Consolas" w:cs="Times New Roman"/>
@@ -3793,7 +3942,18 @@
           <w:szCs w:val="21"/>
           <w:lang w:eastAsia="pt-BR"/>
         </w:rPr>
-        <w:t xml:space="preserve">&lt;!--Terceira opção e escolher </w:t>
+        <w:t>&lt;!--</w:t>
+      </w:r>
+      <w:proofErr w:type="gramEnd"/>
+      <w:r>
+        <w:rPr>
+          <w:rFonts w:ascii="Consolas" w:eastAsia="Times New Roman" w:hAnsi="Consolas" w:cs="Times New Roman"/>
+          <w:color w:val="7CA668"/>
+          <w:sz w:val="21"/>
+          <w:szCs w:val="21"/>
+          <w:lang w:eastAsia="pt-BR"/>
+        </w:rPr>
+        <w:t xml:space="preserve">Terceira opção e escolher </w:t>
       </w:r>
       <w:proofErr w:type="spellStart"/>
       <w:r>
@@ -4465,7 +4625,15 @@
       </w:r>
       <w:proofErr w:type="spellEnd"/>
       <w:r>
-        <w:t xml:space="preserve"> A, a listagem vai ser A,B,C,D...</w:t>
+        <w:t xml:space="preserve"> A, a listagem vai ser </w:t>
+      </w:r>
+      <w:proofErr w:type="gramStart"/>
+      <w:r>
+        <w:t>A,B</w:t>
+      </w:r>
+      <w:proofErr w:type="gramEnd"/>
+      <w:r>
+        <w:t>,C,D...</w:t>
       </w:r>
     </w:p>
     <w:p>
@@ -4473,8 +4641,13 @@
         <w:t>Ao invés do A, colocar 1, vai ser 1,2,3,4... ou i</w:t>
       </w:r>
       <w:r>
-        <w:t>, a contagem vai ser em algarismo romano..</w:t>
-      </w:r>
+        <w:t xml:space="preserve">, a contagem vai ser em algarismo </w:t>
+      </w:r>
+      <w:proofErr w:type="gramStart"/>
+      <w:r>
+        <w:t>romano..</w:t>
+      </w:r>
+      <w:proofErr w:type="gramEnd"/>
     </w:p>
     <w:p>
       <w:pPr>
@@ -4609,6 +4782,7 @@
         </w:rPr>
         <w:t>&gt;</w:t>
       </w:r>
+      <w:proofErr w:type="gramStart"/>
       <w:r>
         <w:rPr>
           <w:rFonts w:ascii="Consolas" w:eastAsia="Times New Roman" w:hAnsi="Consolas" w:cs="Times New Roman"/>
@@ -4617,7 +4791,18 @@
           <w:szCs w:val="21"/>
           <w:lang w:eastAsia="pt-BR"/>
         </w:rPr>
-        <w:t xml:space="preserve">&lt;!--Podendo alterar o ícone, como no </w:t>
+        <w:t>&lt;!--</w:t>
+      </w:r>
+      <w:proofErr w:type="gramEnd"/>
+      <w:r>
+        <w:rPr>
+          <w:rFonts w:ascii="Consolas" w:eastAsia="Times New Roman" w:hAnsi="Consolas" w:cs="Times New Roman"/>
+          <w:color w:val="7CA668"/>
+          <w:sz w:val="21"/>
+          <w:szCs w:val="21"/>
+          <w:lang w:eastAsia="pt-BR"/>
+        </w:rPr>
+        <w:t xml:space="preserve">Podendo alterar o ícone, como no </w:t>
       </w:r>
       <w:proofErr w:type="spellStart"/>
       <w:r>
@@ -5398,12 +5583,21 @@
         </w:rPr>
         <w:t xml:space="preserve">Praticar para entender melhor o </w:t>
       </w:r>
+      <w:proofErr w:type="gramStart"/>
       <w:r>
         <w:rPr>
           <w:b/>
           <w:bCs/>
         </w:rPr>
-        <w:t>resultado final.</w:t>
+        <w:t>resultado final</w:t>
+      </w:r>
+      <w:proofErr w:type="gramEnd"/>
+      <w:r>
+        <w:rPr>
+          <w:b/>
+          <w:bCs/>
+        </w:rPr>
+        <w:t>.</w:t>
       </w:r>
     </w:p>
     <w:p>
@@ -9663,11 +9857,16 @@
     </w:p>
     <w:p>
       <w:r>
-        <w:t>Deixando claro que quando o link é EXTERNO, precisa fazer TARGET “_BLANK”</w:t>
+        <w:t>Deixando claro que quando o link é EXTERNO, precisa fazer TARGET “_</w:t>
+      </w:r>
+      <w:proofErr w:type="gramStart"/>
+      <w:r>
+        <w:t>BLANK”</w:t>
       </w:r>
       <w:r>
         <w:t>...</w:t>
       </w:r>
+      <w:proofErr w:type="gramEnd"/>
     </w:p>
     <w:p>
       <w:r>
@@ -9724,6 +9923,7 @@
         <w:t xml:space="preserve">é quando você coloca o link de terceiro no seu site, porém você não </w:t>
       </w:r>
       <w:proofErr w:type="spellStart"/>
+      <w:proofErr w:type="gramStart"/>
       <w:r>
         <w:rPr>
           <w:color w:val="000000" w:themeColor="text1"/>
@@ -9735,7 +9935,14 @@
         <w:rPr>
           <w:color w:val="000000" w:themeColor="text1"/>
         </w:rPr>
-        <w:t xml:space="preserve"> aval para o mecanismo de busca para esse conteúdo</w:t>
+        <w:t xml:space="preserve"> aval</w:t>
+      </w:r>
+      <w:proofErr w:type="gramEnd"/>
+      <w:r>
+        <w:rPr>
+          <w:color w:val="000000" w:themeColor="text1"/>
+        </w:rPr>
+        <w:t xml:space="preserve"> para o mecanismo de busca para esse conteúdo</w:t>
       </w:r>
       <w:r>
         <w:rPr>
@@ -10089,7 +10296,21 @@
         <w:rPr>
           <w:color w:val="000000" w:themeColor="text1"/>
         </w:rPr>
-        <w:t xml:space="preserve">Quando tu faz o link </w:t>
+        <w:t xml:space="preserve">Quando </w:t>
+      </w:r>
+      <w:proofErr w:type="gramStart"/>
+      <w:r>
+        <w:rPr>
+          <w:color w:val="000000" w:themeColor="text1"/>
+        </w:rPr>
+        <w:t>tu faz</w:t>
+      </w:r>
+      <w:proofErr w:type="gramEnd"/>
+      <w:r>
+        <w:rPr>
+          <w:color w:val="000000" w:themeColor="text1"/>
+        </w:rPr>
+        <w:t xml:space="preserve"> o link </w:t>
       </w:r>
       <w:r>
         <w:rPr>
@@ -10204,7 +10425,21 @@
         <w:rPr>
           <w:color w:val="000000" w:themeColor="text1"/>
         </w:rPr>
-        <w:t xml:space="preserve"> acessar a terceira página... </w:t>
+        <w:t xml:space="preserve"> acessar a terceira página</w:t>
+      </w:r>
+      <w:proofErr w:type="gramStart"/>
+      <w:r>
+        <w:rPr>
+          <w:color w:val="000000" w:themeColor="text1"/>
+        </w:rPr>
+        <w:t>...</w:t>
+      </w:r>
+      <w:proofErr w:type="gramEnd"/>
+      <w:r>
+        <w:rPr>
+          <w:color w:val="000000" w:themeColor="text1"/>
+        </w:rPr>
+        <w:t xml:space="preserve"> </w:t>
       </w:r>
       <w:r>
         <w:rPr>
@@ -10505,7 +10740,21 @@
         <w:rPr>
           <w:color w:val="000000" w:themeColor="text1"/>
         </w:rPr>
-        <w:t xml:space="preserve"> ../nome do arquivo</w:t>
+        <w:t xml:space="preserve"> </w:t>
+      </w:r>
+      <w:proofErr w:type="gramStart"/>
+      <w:r>
+        <w:rPr>
+          <w:color w:val="000000" w:themeColor="text1"/>
+        </w:rPr>
+        <w:t>..</w:t>
+      </w:r>
+      <w:proofErr w:type="gramEnd"/>
+      <w:r>
+        <w:rPr>
+          <w:color w:val="000000" w:themeColor="text1"/>
+        </w:rPr>
+        <w:t>/nome do arquivo</w:t>
       </w:r>
       <w:r>
         <w:rPr>
@@ -11150,6 +11399,7 @@
         </w:rPr>
         <w:t xml:space="preserve"> </w:t>
       </w:r>
+      <w:proofErr w:type="gramStart"/>
       <w:r>
         <w:rPr>
           <w:rFonts w:ascii="Consolas" w:eastAsia="Times New Roman" w:hAnsi="Consolas" w:cs="Times New Roman"/>
@@ -11160,6 +11410,7 @@
         </w:rPr>
         <w:t>media</w:t>
       </w:r>
+      <w:proofErr w:type="gramEnd"/>
       <w:r>
         <w:rPr>
           <w:rFonts w:ascii="Consolas" w:eastAsia="Times New Roman" w:hAnsi="Consolas" w:cs="Times New Roman"/>
@@ -11408,6 +11659,7 @@
         </w:rPr>
         <w:t xml:space="preserve"> </w:t>
       </w:r>
+      <w:proofErr w:type="gramStart"/>
       <w:r>
         <w:rPr>
           <w:rFonts w:ascii="Consolas" w:eastAsia="Times New Roman" w:hAnsi="Consolas" w:cs="Times New Roman"/>
@@ -11418,6 +11670,7 @@
         </w:rPr>
         <w:t>media</w:t>
       </w:r>
+      <w:proofErr w:type="gramEnd"/>
       <w:r>
         <w:rPr>
           <w:rFonts w:ascii="Consolas" w:eastAsia="Times New Roman" w:hAnsi="Consolas" w:cs="Times New Roman"/>
@@ -11845,7 +12098,15 @@
     </w:p>
     <w:p>
       <w:r>
-        <w:t>1º Exemplo – Não e compatível com todos navegadores.</w:t>
+        <w:t xml:space="preserve">1º Exemplo – Não e compatível com </w:t>
+      </w:r>
+      <w:proofErr w:type="gramStart"/>
+      <w:r>
+        <w:t>todos navegadores</w:t>
+      </w:r>
+      <w:proofErr w:type="gramEnd"/>
+      <w:r>
+        <w:t>.</w:t>
       </w:r>
     </w:p>
     <w:p>
@@ -12066,10 +12327,12 @@
         <w:t xml:space="preserve"> / 3º WAV – Em </w:t>
       </w:r>
       <w:proofErr w:type="spellStart"/>
+      <w:proofErr w:type="gramStart"/>
       <w:r>
         <w:t>ultimo</w:t>
       </w:r>
       <w:proofErr w:type="spellEnd"/>
+      <w:proofErr w:type="gramEnd"/>
       <w:r>
         <w:t xml:space="preserve"> caso, pois WAV é muito pesado, fara com que o site fique lento.</w:t>
       </w:r>
@@ -16642,7 +16905,15 @@
         <w:t xml:space="preserve"> </w:t>
       </w:r>
       <w:r>
-        <w:t>é uma técnica que e para trabalhar apenas para ajustar alguns detalhes</w:t>
+        <w:t xml:space="preserve">é uma técnica que </w:t>
+      </w:r>
+      <w:proofErr w:type="gramStart"/>
+      <w:r>
+        <w:t>e</w:t>
+      </w:r>
+      <w:proofErr w:type="gramEnd"/>
+      <w:r>
+        <w:t xml:space="preserve"> para trabalhar apenas para ajustar alguns detalhes</w:t>
       </w:r>
       <w:r>
         <w:t xml:space="preserve">, não para organizar um página completa, pois seu trabalho de desenvolvimento ficara muito poluída e </w:t>
@@ -16685,10 +16956,12 @@
         <w:t xml:space="preserve">programar misturando HTML5 com CSS de uma forma mais organizada. Fazendo dentro do mesmo arquivo que </w:t>
       </w:r>
       <w:proofErr w:type="spellStart"/>
+      <w:proofErr w:type="gramStart"/>
       <w:r>
         <w:t>esta</w:t>
       </w:r>
       <w:proofErr w:type="spellEnd"/>
+      <w:proofErr w:type="gramEnd"/>
       <w:r>
         <w:t xml:space="preserve"> sendo desenvolvido.</w:t>
       </w:r>
@@ -16760,6 +17033,7 @@
         </w:rPr>
         <w:t xml:space="preserve">        </w:t>
       </w:r>
+      <w:proofErr w:type="gramStart"/>
       <w:r>
         <w:rPr>
           <w:rFonts w:ascii="Consolas" w:eastAsia="Times New Roman" w:hAnsi="Consolas" w:cs="Times New Roman"/>
@@ -16780,6 +17054,7 @@
         </w:rPr>
         <w:t>{</w:t>
       </w:r>
+      <w:proofErr w:type="gramEnd"/>
     </w:p>
     <w:p>
       <w:pPr>
@@ -17476,6 +17751,7 @@
         </w:rPr>
         <w:t xml:space="preserve">        </w:t>
       </w:r>
+      <w:proofErr w:type="gramStart"/>
       <w:r>
         <w:rPr>
           <w:rFonts w:ascii="Consolas" w:eastAsia="Times New Roman" w:hAnsi="Consolas" w:cs="Times New Roman"/>
@@ -17496,6 +17772,7 @@
         </w:rPr>
         <w:t>{</w:t>
       </w:r>
+      <w:proofErr w:type="gramEnd"/>
     </w:p>
     <w:p>
       <w:pPr>
@@ -18511,6 +18788,7 @@
         <w:t xml:space="preserve"> </w:t>
       </w:r>
       <w:proofErr w:type="spellStart"/>
+      <w:proofErr w:type="gramStart"/>
       <w:r>
         <w:rPr>
           <w:rFonts w:ascii="Consolas" w:eastAsia="Times New Roman" w:hAnsi="Consolas" w:cs="Times New Roman"/>
@@ -18540,7 +18818,18 @@
           <w:szCs w:val="21"/>
           <w:lang w:eastAsia="pt-BR"/>
         </w:rPr>
-        <w:t>&lt;/</w:t>
+        <w:t>&lt;</w:t>
+      </w:r>
+      <w:proofErr w:type="gramEnd"/>
+      <w:r>
+        <w:rPr>
+          <w:rFonts w:ascii="Consolas" w:eastAsia="Times New Roman" w:hAnsi="Consolas" w:cs="Times New Roman"/>
+          <w:color w:val="808080"/>
+          <w:sz w:val="21"/>
+          <w:szCs w:val="21"/>
+          <w:lang w:eastAsia="pt-BR"/>
+        </w:rPr>
+        <w:t>/</w:t>
       </w:r>
       <w:r>
         <w:rPr>
@@ -19146,7 +19435,29 @@
           <w:szCs w:val="21"/>
           <w:lang w:eastAsia="pt-BR"/>
         </w:rPr>
-        <w:t xml:space="preserve"> animi expedita </w:t>
+        <w:t xml:space="preserve"> </w:t>
+      </w:r>
+      <w:proofErr w:type="gramStart"/>
+      <w:r>
+        <w:rPr>
+          <w:rFonts w:ascii="Consolas" w:eastAsia="Times New Roman" w:hAnsi="Consolas" w:cs="Times New Roman"/>
+          <w:color w:val="D4D4D4"/>
+          <w:sz w:val="21"/>
+          <w:szCs w:val="21"/>
+          <w:lang w:eastAsia="pt-BR"/>
+        </w:rPr>
+        <w:t>animi expedita</w:t>
+      </w:r>
+      <w:proofErr w:type="gramEnd"/>
+      <w:r>
+        <w:rPr>
+          <w:rFonts w:ascii="Consolas" w:eastAsia="Times New Roman" w:hAnsi="Consolas" w:cs="Times New Roman"/>
+          <w:color w:val="D4D4D4"/>
+          <w:sz w:val="21"/>
+          <w:szCs w:val="21"/>
+          <w:lang w:eastAsia="pt-BR"/>
+        </w:rPr>
+        <w:t xml:space="preserve"> </w:t>
       </w:r>
       <w:proofErr w:type="spellStart"/>
       <w:r>
@@ -19168,17 +19479,39 @@
           <w:szCs w:val="21"/>
           <w:lang w:eastAsia="pt-BR"/>
         </w:rPr>
-        <w:t>! Dolores?</w:t>
-      </w:r>
-      <w:r>
-        <w:rPr>
-          <w:rFonts w:ascii="Consolas" w:eastAsia="Times New Roman" w:hAnsi="Consolas" w:cs="Times New Roman"/>
-          <w:color w:val="808080"/>
-          <w:sz w:val="21"/>
-          <w:szCs w:val="21"/>
-          <w:lang w:eastAsia="pt-BR"/>
-        </w:rPr>
-        <w:t>&lt;/</w:t>
+        <w:t xml:space="preserve">! </w:t>
+      </w:r>
+      <w:proofErr w:type="gramStart"/>
+      <w:r>
+        <w:rPr>
+          <w:rFonts w:ascii="Consolas" w:eastAsia="Times New Roman" w:hAnsi="Consolas" w:cs="Times New Roman"/>
+          <w:color w:val="D4D4D4"/>
+          <w:sz w:val="21"/>
+          <w:szCs w:val="21"/>
+          <w:lang w:eastAsia="pt-BR"/>
+        </w:rPr>
+        <w:t>Dolores?</w:t>
+      </w:r>
+      <w:r>
+        <w:rPr>
+          <w:rFonts w:ascii="Consolas" w:eastAsia="Times New Roman" w:hAnsi="Consolas" w:cs="Times New Roman"/>
+          <w:color w:val="808080"/>
+          <w:sz w:val="21"/>
+          <w:szCs w:val="21"/>
+          <w:lang w:eastAsia="pt-BR"/>
+        </w:rPr>
+        <w:t>&lt;</w:t>
+      </w:r>
+      <w:proofErr w:type="gramEnd"/>
+      <w:r>
+        <w:rPr>
+          <w:rFonts w:ascii="Consolas" w:eastAsia="Times New Roman" w:hAnsi="Consolas" w:cs="Times New Roman"/>
+          <w:color w:val="808080"/>
+          <w:sz w:val="21"/>
+          <w:szCs w:val="21"/>
+          <w:lang w:eastAsia="pt-BR"/>
+        </w:rPr>
+        <w:t>/</w:t>
       </w:r>
       <w:r>
         <w:rPr>
@@ -19990,6 +20323,7 @@
         <w:t xml:space="preserve"> fuga </w:t>
       </w:r>
       <w:proofErr w:type="spellStart"/>
+      <w:proofErr w:type="gramStart"/>
       <w:r>
         <w:rPr>
           <w:rFonts w:ascii="Consolas" w:eastAsia="Times New Roman" w:hAnsi="Consolas" w:cs="Times New Roman"/>
@@ -20019,7 +20353,18 @@
           <w:szCs w:val="21"/>
           <w:lang w:eastAsia="pt-BR"/>
         </w:rPr>
-        <w:t>&lt;/</w:t>
+        <w:t>&lt;</w:t>
+      </w:r>
+      <w:proofErr w:type="gramEnd"/>
+      <w:r>
+        <w:rPr>
+          <w:rFonts w:ascii="Consolas" w:eastAsia="Times New Roman" w:hAnsi="Consolas" w:cs="Times New Roman"/>
+          <w:color w:val="808080"/>
+          <w:sz w:val="21"/>
+          <w:szCs w:val="21"/>
+          <w:lang w:eastAsia="pt-BR"/>
+        </w:rPr>
+        <w:t>/</w:t>
       </w:r>
       <w:r>
         <w:rPr>
@@ -20523,18 +20868,29 @@
           <w:b/>
           <w:bCs/>
         </w:rPr>
-        <w:t>Capítulo 13 Aula 06 – Como criar degradê com CSS ?</w:t>
-      </w:r>
+        <w:t xml:space="preserve">Capítulo 13 Aula 06 – Como criar degradê com </w:t>
+      </w:r>
+      <w:proofErr w:type="gramStart"/>
+      <w:r>
+        <w:rPr>
+          <w:b/>
+          <w:bCs/>
+        </w:rPr>
+        <w:t>CSS ?</w:t>
+      </w:r>
+      <w:proofErr w:type="gramEnd"/>
     </w:p>
     <w:p>
       <w:r>
         <w:t xml:space="preserve">1º Como adicionar gradiente no Body da </w:t>
       </w:r>
       <w:proofErr w:type="spellStart"/>
+      <w:proofErr w:type="gramStart"/>
       <w:r>
         <w:t>pagina</w:t>
       </w:r>
       <w:proofErr w:type="spellEnd"/>
+      <w:proofErr w:type="gramEnd"/>
       <w:r>
         <w:t>?</w:t>
       </w:r>
@@ -20606,6 +20962,7 @@
         </w:rPr>
         <w:t xml:space="preserve">        </w:t>
       </w:r>
+      <w:proofErr w:type="gramStart"/>
       <w:r>
         <w:rPr>
           <w:rFonts w:ascii="Consolas" w:eastAsia="Times New Roman" w:hAnsi="Consolas" w:cs="Times New Roman"/>
@@ -20626,6 +20983,7 @@
         </w:rPr>
         <w:t>{</w:t>
       </w:r>
+      <w:proofErr w:type="gramEnd"/>
     </w:p>
     <w:p>
       <w:pPr>
@@ -20682,6 +21040,7 @@
         <w:t>: linear-</w:t>
       </w:r>
       <w:proofErr w:type="spellStart"/>
+      <w:proofErr w:type="gramStart"/>
       <w:r>
         <w:rPr>
           <w:rFonts w:ascii="Consolas" w:eastAsia="Times New Roman" w:hAnsi="Consolas" w:cs="Times New Roman"/>
@@ -20704,6 +21063,7 @@
         <w:t>(</w:t>
       </w:r>
       <w:proofErr w:type="spellStart"/>
+      <w:proofErr w:type="gramEnd"/>
       <w:r>
         <w:rPr>
           <w:rFonts w:ascii="Consolas" w:eastAsia="Times New Roman" w:hAnsi="Consolas" w:cs="Times New Roman"/>
@@ -21053,9 +21413,11 @@
       <w:r>
         <w:t xml:space="preserve">, </w:t>
       </w:r>
+      <w:proofErr w:type="gramStart"/>
       <w:r>
         <w:t>porém</w:t>
       </w:r>
+      <w:proofErr w:type="gramEnd"/>
       <w:r>
         <w:t xml:space="preserve"> a recomendação e nunca exagerar.</w:t>
       </w:r>
@@ -21488,6 +21850,7 @@
           <w:lang w:eastAsia="pt-BR"/>
         </w:rPr>
       </w:pPr>
+      <w:proofErr w:type="gramStart"/>
       <w:r>
         <w:rPr>
           <w:rFonts w:ascii="Consolas" w:eastAsia="Times New Roman" w:hAnsi="Consolas" w:cs="Times New Roman"/>
@@ -21508,6 +21871,7 @@
         </w:rPr>
         <w:t>{</w:t>
       </w:r>
+      <w:proofErr w:type="gramEnd"/>
     </w:p>
     <w:p>
       <w:pPr>
@@ -21564,6 +21928,7 @@
         <w:t>: linear-</w:t>
       </w:r>
       <w:proofErr w:type="spellStart"/>
+      <w:proofErr w:type="gramStart"/>
       <w:r>
         <w:rPr>
           <w:rFonts w:ascii="Consolas" w:eastAsia="Times New Roman" w:hAnsi="Consolas" w:cs="Times New Roman"/>
@@ -21586,6 +21951,7 @@
         <w:t>(</w:t>
       </w:r>
       <w:proofErr w:type="spellStart"/>
+      <w:proofErr w:type="gramEnd"/>
       <w:r>
         <w:rPr>
           <w:rFonts w:ascii="Consolas" w:eastAsia="Times New Roman" w:hAnsi="Consolas" w:cs="Times New Roman"/>
@@ -21679,6 +22045,7 @@
         </w:rPr>
       </w:pPr>
       <w:proofErr w:type="spellStart"/>
+      <w:proofErr w:type="gramStart"/>
       <w:r>
         <w:rPr>
           <w:rFonts w:ascii="Consolas" w:eastAsia="Times New Roman" w:hAnsi="Consolas" w:cs="Times New Roman"/>
@@ -21700,6 +22067,7 @@
         </w:rPr>
         <w:t>{</w:t>
       </w:r>
+      <w:proofErr w:type="gramEnd"/>
     </w:p>
     <w:p>
       <w:pPr>
@@ -21948,6 +22316,7 @@
         <w:t xml:space="preserve"> </w:t>
       </w:r>
       <w:proofErr w:type="spellStart"/>
+      <w:proofErr w:type="gramStart"/>
       <w:r>
         <w:rPr>
           <w:rFonts w:ascii="Consolas" w:eastAsia="Times New Roman" w:hAnsi="Consolas" w:cs="Times New Roman"/>
@@ -21969,6 +22338,7 @@
         </w:rPr>
         <w:t>(</w:t>
       </w:r>
+      <w:proofErr w:type="gramEnd"/>
       <w:r>
         <w:rPr>
           <w:rFonts w:ascii="Consolas" w:eastAsia="Times New Roman" w:hAnsi="Consolas" w:cs="Times New Roman"/>
@@ -22337,6 +22707,7 @@
         <w:t xml:space="preserve">: </w:t>
       </w:r>
       <w:proofErr w:type="spellStart"/>
+      <w:proofErr w:type="gramStart"/>
       <w:r>
         <w:rPr>
           <w:rFonts w:ascii="Consolas" w:eastAsia="Times New Roman" w:hAnsi="Consolas" w:cs="Times New Roman"/>
@@ -22358,6 +22729,7 @@
         </w:rPr>
         <w:t>(</w:t>
       </w:r>
+      <w:proofErr w:type="gramEnd"/>
       <w:r>
         <w:rPr>
           <w:rFonts w:ascii="Consolas" w:eastAsia="Times New Roman" w:hAnsi="Consolas" w:cs="Times New Roman"/>
@@ -22773,6 +23145,7 @@
           <w:lang w:eastAsia="pt-BR"/>
         </w:rPr>
       </w:pPr>
+      <w:proofErr w:type="gramStart"/>
       <w:r>
         <w:rPr>
           <w:rFonts w:ascii="Consolas" w:eastAsia="Times New Roman" w:hAnsi="Consolas" w:cs="Times New Roman"/>
@@ -22793,6 +23166,7 @@
         </w:rPr>
         <w:t>{</w:t>
       </w:r>
+      <w:proofErr w:type="gramEnd"/>
     </w:p>
     <w:p>
       <w:pPr>
@@ -23142,7 +23516,15 @@
     </w:p>
     <w:p>
       <w:r>
-        <w:t>OBS: Usar somente PX ou EM, recomendação da w3c.</w:t>
+        <w:t xml:space="preserve">OBS: Usar somente PX ou </w:t>
+      </w:r>
+      <w:proofErr w:type="gramStart"/>
+      <w:r>
+        <w:t>EM, recomendação</w:t>
+      </w:r>
+      <w:proofErr w:type="gramEnd"/>
+      <w:r>
+        <w:t xml:space="preserve"> da w3c.</w:t>
       </w:r>
     </w:p>
     <w:p>
@@ -23216,13 +23598,18 @@
     </w:p>
     <w:p>
       <w:r>
-        <w:t xml:space="preserve">Posso usar na fonte o ( </w:t>
+        <w:t xml:space="preserve">Posso usar na fonte o </w:t>
+      </w:r>
+      <w:proofErr w:type="gramStart"/>
+      <w:r>
+        <w:t xml:space="preserve">( </w:t>
       </w:r>
       <w:proofErr w:type="spellStart"/>
       <w:r>
         <w:t>lighter</w:t>
       </w:r>
       <w:proofErr w:type="spellEnd"/>
+      <w:proofErr w:type="gramEnd"/>
       <w:r>
         <w:t xml:space="preserve">, normal, </w:t>
       </w:r>
@@ -24511,6 +24898,7 @@
         </w:rPr>
         <w:t> </w:t>
       </w:r>
+      <w:proofErr w:type="gramStart"/>
       <w:r>
         <w:rPr>
           <w:rFonts w:ascii="Consolas" w:eastAsia="Times New Roman" w:hAnsi="Consolas" w:cs="Times New Roman"/>
@@ -24531,6 +24919,7 @@
         </w:rPr>
         <w:t>{</w:t>
       </w:r>
+      <w:proofErr w:type="gramEnd"/>
     </w:p>
     <w:p>
       <w:pPr>
@@ -24755,6 +25144,7 @@
         <w:t xml:space="preserve">Basta escolher a fonte, colocar na pasta onde </w:t>
       </w:r>
       <w:proofErr w:type="spellStart"/>
+      <w:proofErr w:type="gramStart"/>
       <w:r>
         <w:rPr>
           <w:color w:val="000000" w:themeColor="text1"/>
@@ -24762,6 +25152,7 @@
         <w:t>esta</w:t>
       </w:r>
       <w:proofErr w:type="spellEnd"/>
+      <w:proofErr w:type="gramEnd"/>
       <w:r>
         <w:rPr>
           <w:color w:val="000000" w:themeColor="text1"/>
@@ -25127,6 +25518,7 @@
         <w:t xml:space="preserve">), </w:t>
       </w:r>
       <w:proofErr w:type="spellStart"/>
+      <w:proofErr w:type="gramStart"/>
       <w:r>
         <w:rPr>
           <w:rFonts w:ascii="Consolas" w:eastAsia="Times New Roman" w:hAnsi="Consolas" w:cs="Times New Roman"/>
@@ -25148,6 +25540,7 @@
         </w:rPr>
         <w:t>(</w:t>
       </w:r>
+      <w:proofErr w:type="gramEnd"/>
       <w:r>
         <w:rPr>
           <w:rFonts w:ascii="Consolas" w:eastAsia="Times New Roman" w:hAnsi="Consolas" w:cs="Times New Roman"/>
@@ -25839,6 +26232,7 @@
           <w:lang w:eastAsia="pt-BR"/>
         </w:rPr>
       </w:pPr>
+      <w:proofErr w:type="gramStart"/>
       <w:r>
         <w:rPr>
           <w:rFonts w:ascii="Consolas" w:eastAsia="Times New Roman" w:hAnsi="Consolas" w:cs="Times New Roman"/>
@@ -25859,6 +26253,7 @@
         </w:rPr>
         <w:t>{</w:t>
       </w:r>
+      <w:proofErr w:type="gramEnd"/>
     </w:p>
     <w:p>
       <w:pPr>
@@ -26278,7 +26673,18 @@
           <w:szCs w:val="21"/>
           <w:lang w:eastAsia="pt-BR"/>
         </w:rPr>
-        <w:t>h1#principal</w:t>
+        <w:t>h1#</w:t>
+      </w:r>
+      <w:proofErr w:type="gramStart"/>
+      <w:r>
+        <w:rPr>
+          <w:rFonts w:ascii="Consolas" w:eastAsia="Times New Roman" w:hAnsi="Consolas" w:cs="Times New Roman"/>
+          <w:color w:val="D7BA7D"/>
+          <w:sz w:val="21"/>
+          <w:szCs w:val="21"/>
+          <w:lang w:eastAsia="pt-BR"/>
+        </w:rPr>
+        <w:t>principal</w:t>
       </w:r>
       <w:r>
         <w:rPr>
@@ -26290,6 +26696,7 @@
         </w:rPr>
         <w:t>{</w:t>
       </w:r>
+      <w:proofErr w:type="gramEnd"/>
     </w:p>
     <w:p>
       <w:pPr>
@@ -26561,7 +26968,14 @@
         <w:rPr>
           <w:color w:val="000000" w:themeColor="text1"/>
         </w:rPr>
-        <w:t xml:space="preserve"> sempre é montada com .</w:t>
+        <w:t xml:space="preserve"> sempre é montada </w:t>
+      </w:r>
+      <w:proofErr w:type="gramStart"/>
+      <w:r>
+        <w:rPr>
+          <w:color w:val="000000" w:themeColor="text1"/>
+        </w:rPr>
+        <w:t>com .</w:t>
       </w:r>
       <w:proofErr w:type="spellStart"/>
       <w:r>
@@ -26571,6 +26985,7 @@
         <w:t>enome</w:t>
       </w:r>
       <w:proofErr w:type="spellEnd"/>
+      <w:proofErr w:type="gramEnd"/>
       <w:r>
         <w:rPr>
           <w:color w:val="000000" w:themeColor="text1"/>
@@ -26782,6 +27197,7 @@
           <w:lang w:eastAsia="pt-BR"/>
         </w:rPr>
       </w:pPr>
+      <w:proofErr w:type="gramStart"/>
       <w:r>
         <w:rPr>
           <w:rFonts w:ascii="Consolas" w:eastAsia="Times New Roman" w:hAnsi="Consolas" w:cs="Times New Roman"/>
@@ -26804,6 +27220,7 @@
         <w:t>tach</w:t>
       </w:r>
       <w:proofErr w:type="spellEnd"/>
+      <w:proofErr w:type="gramEnd"/>
       <w:r>
         <w:rPr>
           <w:rFonts w:ascii="Consolas" w:eastAsia="Times New Roman" w:hAnsi="Consolas" w:cs="Times New Roman"/>
@@ -27327,6 +27744,7 @@
           <w:lang w:eastAsia="pt-BR"/>
         </w:rPr>
       </w:pPr>
+      <w:proofErr w:type="gramStart"/>
       <w:r>
         <w:rPr>
           <w:rFonts w:ascii="Consolas" w:eastAsia="Times New Roman" w:hAnsi="Consolas" w:cs="Times New Roman"/>
@@ -27349,6 +27767,7 @@
         <w:t>basico</w:t>
       </w:r>
       <w:proofErr w:type="spellEnd"/>
+      <w:proofErr w:type="gramEnd"/>
       <w:r>
         <w:rPr>
           <w:rFonts w:ascii="Consolas" w:eastAsia="Times New Roman" w:hAnsi="Consolas" w:cs="Times New Roman"/>
@@ -27472,7 +27891,14 @@
         <w:rPr>
           <w:color w:val="000000" w:themeColor="text1"/>
         </w:rPr>
-        <w:t xml:space="preserve"> selecionada na CLASS .</w:t>
+        <w:t xml:space="preserve"> selecionada na </w:t>
+      </w:r>
+      <w:proofErr w:type="gramStart"/>
+      <w:r>
+        <w:rPr>
+          <w:color w:val="000000" w:themeColor="text1"/>
+        </w:rPr>
+        <w:t>CLASS .</w:t>
       </w:r>
       <w:proofErr w:type="spellStart"/>
       <w:r>
@@ -27482,6 +27908,7 @@
         <w:t>basico</w:t>
       </w:r>
       <w:proofErr w:type="spellEnd"/>
+      <w:proofErr w:type="gramEnd"/>
       <w:r>
         <w:rPr>
           <w:color w:val="000000" w:themeColor="text1"/>
@@ -27969,6 +28396,7 @@
         <w:t xml:space="preserve">        </w:t>
       </w:r>
       <w:proofErr w:type="spellStart"/>
+      <w:proofErr w:type="gramStart"/>
       <w:r>
         <w:rPr>
           <w:rFonts w:ascii="Consolas" w:eastAsia="Times New Roman" w:hAnsi="Consolas" w:cs="Times New Roman"/>
@@ -27990,6 +28418,7 @@
         </w:rPr>
         <w:t>{</w:t>
       </w:r>
+      <w:proofErr w:type="gramEnd"/>
     </w:p>
     <w:p>
       <w:pPr>
@@ -28472,7 +28901,18 @@
           <w:szCs w:val="21"/>
           <w:lang w:eastAsia="pt-BR"/>
         </w:rPr>
-        <w:t>div:hover</w:t>
+        <w:t>div:</w:t>
+      </w:r>
+      <w:proofErr w:type="gramStart"/>
+      <w:r>
+        <w:rPr>
+          <w:rFonts w:ascii="Consolas" w:eastAsia="Times New Roman" w:hAnsi="Consolas" w:cs="Times New Roman"/>
+          <w:color w:val="D7BA7D"/>
+          <w:sz w:val="21"/>
+          <w:szCs w:val="21"/>
+          <w:lang w:eastAsia="pt-BR"/>
+        </w:rPr>
+        <w:t>hover</w:t>
       </w:r>
       <w:proofErr w:type="spellEnd"/>
       <w:r>
@@ -28485,6 +28925,7 @@
         </w:rPr>
         <w:t>{</w:t>
       </w:r>
+      <w:proofErr w:type="gramEnd"/>
     </w:p>
     <w:p>
       <w:pPr>
@@ -29308,6 +29749,7 @@
         </w:rPr>
         <w:t xml:space="preserve">        </w:t>
       </w:r>
+      <w:proofErr w:type="gramStart"/>
       <w:r>
         <w:rPr>
           <w:rFonts w:ascii="Consolas" w:eastAsia="Times New Roman" w:hAnsi="Consolas" w:cs="Times New Roman"/>
@@ -29328,6 +29770,7 @@
         </w:rPr>
         <w:t>{</w:t>
       </w:r>
+      <w:proofErr w:type="gramEnd"/>
     </w:p>
     <w:p>
       <w:pPr>
@@ -30116,7 +30559,18 @@
           <w:szCs w:val="21"/>
           <w:lang w:eastAsia="pt-BR"/>
         </w:rPr>
-        <w:t>div:hover</w:t>
+        <w:t>div:</w:t>
+      </w:r>
+      <w:proofErr w:type="gramStart"/>
+      <w:r>
+        <w:rPr>
+          <w:rFonts w:ascii="Consolas" w:eastAsia="Times New Roman" w:hAnsi="Consolas" w:cs="Times New Roman"/>
+          <w:color w:val="D7BA7D"/>
+          <w:sz w:val="21"/>
+          <w:szCs w:val="21"/>
+          <w:lang w:eastAsia="pt-BR"/>
+        </w:rPr>
+        <w:t>hover</w:t>
       </w:r>
       <w:proofErr w:type="spellEnd"/>
       <w:r>
@@ -30129,6 +30583,7 @@
         </w:rPr>
         <w:t>{</w:t>
       </w:r>
+      <w:proofErr w:type="gramEnd"/>
     </w:p>
     <w:p>
       <w:pPr>
@@ -30705,17 +31160,39 @@
           <w:szCs w:val="21"/>
           <w:lang w:eastAsia="pt-BR"/>
         </w:rPr>
-        <w:t>TEXTO ESCONDIDO!</w:t>
-      </w:r>
-      <w:r>
-        <w:rPr>
-          <w:rFonts w:ascii="Consolas" w:eastAsia="Times New Roman" w:hAnsi="Consolas" w:cs="Times New Roman"/>
-          <w:color w:val="808080"/>
-          <w:sz w:val="21"/>
-          <w:szCs w:val="21"/>
-          <w:lang w:eastAsia="pt-BR"/>
-        </w:rPr>
-        <w:t>&lt;/</w:t>
+        <w:t xml:space="preserve">TEXTO </w:t>
+      </w:r>
+      <w:proofErr w:type="gramStart"/>
+      <w:r>
+        <w:rPr>
+          <w:rFonts w:ascii="Consolas" w:eastAsia="Times New Roman" w:hAnsi="Consolas" w:cs="Times New Roman"/>
+          <w:color w:val="D4D4D4"/>
+          <w:sz w:val="21"/>
+          <w:szCs w:val="21"/>
+          <w:lang w:eastAsia="pt-BR"/>
+        </w:rPr>
+        <w:t>ESCONDIDO!</w:t>
+      </w:r>
+      <w:r>
+        <w:rPr>
+          <w:rFonts w:ascii="Consolas" w:eastAsia="Times New Roman" w:hAnsi="Consolas" w:cs="Times New Roman"/>
+          <w:color w:val="808080"/>
+          <w:sz w:val="21"/>
+          <w:szCs w:val="21"/>
+          <w:lang w:eastAsia="pt-BR"/>
+        </w:rPr>
+        <w:t>&lt;</w:t>
+      </w:r>
+      <w:proofErr w:type="gramEnd"/>
+      <w:r>
+        <w:rPr>
+          <w:rFonts w:ascii="Consolas" w:eastAsia="Times New Roman" w:hAnsi="Consolas" w:cs="Times New Roman"/>
+          <w:color w:val="808080"/>
+          <w:sz w:val="21"/>
+          <w:szCs w:val="21"/>
+          <w:lang w:eastAsia="pt-BR"/>
+        </w:rPr>
+        <w:t>/</w:t>
       </w:r>
       <w:r>
         <w:rPr>
@@ -31159,7 +31636,29 @@
           <w:szCs w:val="21"/>
           <w:lang w:eastAsia="pt-BR"/>
         </w:rPr>
-        <w:t xml:space="preserve">           :: = </w:t>
+        <w:t>           </w:t>
+      </w:r>
+      <w:proofErr w:type="gramStart"/>
+      <w:r>
+        <w:rPr>
+          <w:rFonts w:ascii="Consolas" w:eastAsia="Times New Roman" w:hAnsi="Consolas" w:cs="Times New Roman"/>
+          <w:color w:val="6A9955"/>
+          <w:sz w:val="21"/>
+          <w:szCs w:val="21"/>
+          <w:lang w:eastAsia="pt-BR"/>
+        </w:rPr>
+        <w:t>::</w:t>
+      </w:r>
+      <w:proofErr w:type="gramEnd"/>
+      <w:r>
+        <w:rPr>
+          <w:rFonts w:ascii="Consolas" w:eastAsia="Times New Roman" w:hAnsi="Consolas" w:cs="Times New Roman"/>
+          <w:color w:val="6A9955"/>
+          <w:sz w:val="21"/>
+          <w:szCs w:val="21"/>
+          <w:lang w:eastAsia="pt-BR"/>
+        </w:rPr>
+        <w:t xml:space="preserve"> = </w:t>
       </w:r>
       <w:proofErr w:type="spellStart"/>
       <w:r>
@@ -31261,6 +31760,7 @@
           <w:lang w:eastAsia="pt-BR"/>
         </w:rPr>
       </w:pPr>
+      <w:proofErr w:type="gramStart"/>
       <w:r>
         <w:rPr>
           <w:rFonts w:ascii="Consolas" w:eastAsia="Times New Roman" w:hAnsi="Consolas" w:cs="Times New Roman"/>
@@ -31281,6 +31781,7 @@
         </w:rPr>
         <w:t>{</w:t>
       </w:r>
+      <w:proofErr w:type="gramEnd"/>
     </w:p>
     <w:p>
       <w:pPr>
@@ -31553,6 +32054,7 @@
         </w:rPr>
         <w:t xml:space="preserve">        </w:t>
       </w:r>
+      <w:proofErr w:type="gramStart"/>
       <w:r>
         <w:rPr>
           <w:rFonts w:ascii="Consolas" w:eastAsia="Times New Roman" w:hAnsi="Consolas" w:cs="Times New Roman"/>
@@ -31573,6 +32075,7 @@
         </w:rPr>
         <w:t>{</w:t>
       </w:r>
+      <w:proofErr w:type="gramEnd"/>
     </w:p>
     <w:p>
       <w:pPr>
@@ -31713,7 +32216,29 @@
           <w:szCs w:val="21"/>
           <w:lang w:eastAsia="pt-BR"/>
         </w:rPr>
-        <w:t>/*Tira o sublinhado do link*/</w:t>
+        <w:t>/*</w:t>
+      </w:r>
+      <w:proofErr w:type="gramStart"/>
+      <w:r>
+        <w:rPr>
+          <w:rFonts w:ascii="Consolas" w:eastAsia="Times New Roman" w:hAnsi="Consolas" w:cs="Times New Roman"/>
+          <w:color w:val="6A9955"/>
+          <w:sz w:val="21"/>
+          <w:szCs w:val="21"/>
+          <w:lang w:eastAsia="pt-BR"/>
+        </w:rPr>
+        <w:t>Tira</w:t>
+      </w:r>
+      <w:proofErr w:type="gramEnd"/>
+      <w:r>
+        <w:rPr>
+          <w:rFonts w:ascii="Consolas" w:eastAsia="Times New Roman" w:hAnsi="Consolas" w:cs="Times New Roman"/>
+          <w:color w:val="6A9955"/>
+          <w:sz w:val="21"/>
+          <w:szCs w:val="21"/>
+          <w:lang w:eastAsia="pt-BR"/>
+        </w:rPr>
+        <w:t xml:space="preserve"> o sublinhado do link*/</w:t>
       </w:r>
     </w:p>
     <w:p>
@@ -31849,17 +32374,39 @@
           <w:szCs w:val="21"/>
           <w:lang w:eastAsia="pt-BR"/>
         </w:rPr>
-        <w:t>a:visited</w:t>
-      </w:r>
-      <w:r>
-        <w:rPr>
-          <w:rFonts w:ascii="Consolas" w:eastAsia="Times New Roman" w:hAnsi="Consolas" w:cs="Times New Roman"/>
-          <w:color w:val="D4D4D4"/>
-          <w:sz w:val="21"/>
-          <w:szCs w:val="21"/>
-          <w:lang w:eastAsia="pt-BR"/>
-        </w:rPr>
-        <w:t xml:space="preserve">{ </w:t>
+        <w:t>a:</w:t>
+      </w:r>
+      <w:proofErr w:type="gramStart"/>
+      <w:r>
+        <w:rPr>
+          <w:rFonts w:ascii="Consolas" w:eastAsia="Times New Roman" w:hAnsi="Consolas" w:cs="Times New Roman"/>
+          <w:color w:val="D7BA7D"/>
+          <w:sz w:val="21"/>
+          <w:szCs w:val="21"/>
+          <w:lang w:eastAsia="pt-BR"/>
+        </w:rPr>
+        <w:t>visited</w:t>
+      </w:r>
+      <w:r>
+        <w:rPr>
+          <w:rFonts w:ascii="Consolas" w:eastAsia="Times New Roman" w:hAnsi="Consolas" w:cs="Times New Roman"/>
+          <w:color w:val="D4D4D4"/>
+          <w:sz w:val="21"/>
+          <w:szCs w:val="21"/>
+          <w:lang w:eastAsia="pt-BR"/>
+        </w:rPr>
+        <w:t>{</w:t>
+      </w:r>
+      <w:proofErr w:type="gramEnd"/>
+      <w:r>
+        <w:rPr>
+          <w:rFonts w:ascii="Consolas" w:eastAsia="Times New Roman" w:hAnsi="Consolas" w:cs="Times New Roman"/>
+          <w:color w:val="D4D4D4"/>
+          <w:sz w:val="21"/>
+          <w:szCs w:val="21"/>
+          <w:lang w:eastAsia="pt-BR"/>
+        </w:rPr>
+        <w:t xml:space="preserve"> </w:t>
       </w:r>
     </w:p>
     <w:p>
@@ -31971,7 +32518,18 @@
           <w:szCs w:val="21"/>
           <w:lang w:eastAsia="pt-BR"/>
         </w:rPr>
-        <w:t>a:hover</w:t>
+        <w:t>a:</w:t>
+      </w:r>
+      <w:proofErr w:type="gramStart"/>
+      <w:r>
+        <w:rPr>
+          <w:rFonts w:ascii="Consolas" w:eastAsia="Times New Roman" w:hAnsi="Consolas" w:cs="Times New Roman"/>
+          <w:color w:val="D7BA7D"/>
+          <w:sz w:val="21"/>
+          <w:szCs w:val="21"/>
+          <w:lang w:eastAsia="pt-BR"/>
+        </w:rPr>
+        <w:t>hover</w:t>
       </w:r>
       <w:r>
         <w:rPr>
@@ -31983,6 +32541,7 @@
         </w:rPr>
         <w:t>{</w:t>
       </w:r>
+      <w:proofErr w:type="gramEnd"/>
     </w:p>
     <w:p>
       <w:pPr>
@@ -32180,7 +32739,18 @@
           <w:szCs w:val="21"/>
           <w:lang w:eastAsia="pt-BR"/>
         </w:rPr>
-        <w:t>a:active</w:t>
+        <w:t>a:</w:t>
+      </w:r>
+      <w:proofErr w:type="gramStart"/>
+      <w:r>
+        <w:rPr>
+          <w:rFonts w:ascii="Consolas" w:eastAsia="Times New Roman" w:hAnsi="Consolas" w:cs="Times New Roman"/>
+          <w:color w:val="D7BA7D"/>
+          <w:sz w:val="21"/>
+          <w:szCs w:val="21"/>
+          <w:lang w:eastAsia="pt-BR"/>
+        </w:rPr>
+        <w:t>active</w:t>
       </w:r>
       <w:r>
         <w:rPr>
@@ -32192,6 +32762,7 @@
         </w:rPr>
         <w:t>{</w:t>
       </w:r>
+      <w:proofErr w:type="gramEnd"/>
     </w:p>
     <w:p>
       <w:pPr>
@@ -32316,6 +32887,7 @@
         </w:rPr>
         <w:t xml:space="preserve">        </w:t>
       </w:r>
+      <w:proofErr w:type="gramStart"/>
       <w:r>
         <w:rPr>
           <w:rFonts w:ascii="Consolas" w:eastAsia="Times New Roman" w:hAnsi="Consolas" w:cs="Times New Roman"/>
@@ -32324,7 +32896,18 @@
           <w:szCs w:val="21"/>
           <w:lang w:eastAsia="pt-BR"/>
         </w:rPr>
-        <w:t>a::after</w:t>
+        <w:t>a::</w:t>
+      </w:r>
+      <w:proofErr w:type="gramEnd"/>
+      <w:r>
+        <w:rPr>
+          <w:rFonts w:ascii="Consolas" w:eastAsia="Times New Roman" w:hAnsi="Consolas" w:cs="Times New Roman"/>
+          <w:color w:val="D7BA7D"/>
+          <w:sz w:val="21"/>
+          <w:szCs w:val="21"/>
+          <w:lang w:eastAsia="pt-BR"/>
+        </w:rPr>
+        <w:t>after</w:t>
       </w:r>
       <w:r>
         <w:rPr>
@@ -33323,7 +33906,21 @@
         <w:rPr>
           <w:color w:val="000000" w:themeColor="text1"/>
         </w:rPr>
-        <w:t>Quando passou o mouse encima da palavra a qual foi envelopada, ficará assim:</w:t>
+        <w:t xml:space="preserve">Quando passou o mouse </w:t>
+      </w:r>
+      <w:proofErr w:type="gramStart"/>
+      <w:r>
+        <w:rPr>
+          <w:color w:val="000000" w:themeColor="text1"/>
+        </w:rPr>
+        <w:t>encima</w:t>
+      </w:r>
+      <w:proofErr w:type="gramEnd"/>
+      <w:r>
+        <w:rPr>
+          <w:color w:val="000000" w:themeColor="text1"/>
+        </w:rPr>
+        <w:t xml:space="preserve"> da palavra a qual foi envelopada, ficará assim:</w:t>
       </w:r>
     </w:p>
     <w:p>
@@ -33602,7 +34199,18 @@
           <w:szCs w:val="21"/>
           <w:lang w:eastAsia="pt-BR"/>
         </w:rPr>
-        <w:t>:root</w:t>
+        <w:t>:</w:t>
+      </w:r>
+      <w:proofErr w:type="gramStart"/>
+      <w:r>
+        <w:rPr>
+          <w:rFonts w:ascii="Consolas" w:eastAsia="Times New Roman" w:hAnsi="Consolas" w:cs="Times New Roman"/>
+          <w:color w:val="D7BA7D"/>
+          <w:sz w:val="21"/>
+          <w:szCs w:val="21"/>
+          <w:lang w:eastAsia="pt-BR"/>
+        </w:rPr>
+        <w:t>root</w:t>
       </w:r>
       <w:r>
         <w:rPr>
@@ -33614,6 +34222,7 @@
         </w:rPr>
         <w:t>{</w:t>
       </w:r>
+      <w:proofErr w:type="gramEnd"/>
     </w:p>
     <w:p>
       <w:pPr>
@@ -34357,7 +34966,18 @@
           <w:szCs w:val="21"/>
           <w:lang w:eastAsia="pt-BR"/>
         </w:rPr>
-        <w:t>:root</w:t>
+        <w:t>:</w:t>
+      </w:r>
+      <w:proofErr w:type="gramStart"/>
+      <w:r>
+        <w:rPr>
+          <w:rFonts w:ascii="Consolas" w:eastAsia="Times New Roman" w:hAnsi="Consolas" w:cs="Times New Roman"/>
+          <w:color w:val="D7BA7D"/>
+          <w:sz w:val="21"/>
+          <w:szCs w:val="21"/>
+          <w:lang w:eastAsia="pt-BR"/>
+        </w:rPr>
+        <w:t>root</w:t>
       </w:r>
       <w:r>
         <w:rPr>
@@ -34369,6 +34989,7 @@
         </w:rPr>
         <w:t>{</w:t>
       </w:r>
+      <w:proofErr w:type="gramEnd"/>
     </w:p>
     <w:p>
       <w:pPr>
@@ -35477,6 +36098,7 @@
         </w:rPr>
       </w:pPr>
       <w:proofErr w:type="spellStart"/>
+      <w:proofErr w:type="gramStart"/>
       <w:r>
         <w:rPr>
           <w:rFonts w:ascii="Consolas" w:eastAsia="Times New Roman" w:hAnsi="Consolas" w:cs="Times New Roman"/>
@@ -35498,6 +36120,7 @@
         </w:rPr>
         <w:t>{</w:t>
       </w:r>
+      <w:proofErr w:type="gramEnd"/>
     </w:p>
     <w:p>
       <w:pPr>
@@ -35733,6 +36356,7 @@
         </w:rPr>
       </w:pPr>
       <w:proofErr w:type="spellStart"/>
+      <w:proofErr w:type="gramStart"/>
       <w:r>
         <w:rPr>
           <w:rFonts w:ascii="Consolas" w:eastAsia="Times New Roman" w:hAnsi="Consolas" w:cs="Times New Roman"/>
@@ -35754,6 +36378,7 @@
         </w:rPr>
         <w:t>{</w:t>
       </w:r>
+      <w:proofErr w:type="gramEnd"/>
     </w:p>
     <w:p>
       <w:pPr>
@@ -35983,6 +36608,7 @@
         </w:rPr>
         <w:t xml:space="preserve"> </w:t>
       </w:r>
+      <w:proofErr w:type="gramStart"/>
       <w:r>
         <w:rPr>
           <w:rFonts w:ascii="Consolas" w:eastAsia="Times New Roman" w:hAnsi="Consolas" w:cs="Times New Roman"/>
@@ -35993,6 +36619,7 @@
         </w:rPr>
         <w:t>media</w:t>
       </w:r>
+      <w:proofErr w:type="gramEnd"/>
       <w:r>
         <w:rPr>
           <w:rFonts w:ascii="Consolas" w:eastAsia="Times New Roman" w:hAnsi="Consolas" w:cs="Times New Roman"/>
@@ -36756,7 +37383,18 @@
           <w:szCs w:val="21"/>
           <w:lang w:eastAsia="pt-BR"/>
         </w:rPr>
-        <w:t>div.video</w:t>
+        <w:t>div.</w:t>
+      </w:r>
+      <w:proofErr w:type="gramStart"/>
+      <w:r>
+        <w:rPr>
+          <w:rFonts w:ascii="Consolas" w:eastAsia="Times New Roman" w:hAnsi="Consolas" w:cs="Times New Roman"/>
+          <w:color w:val="D7BA7D"/>
+          <w:sz w:val="21"/>
+          <w:szCs w:val="21"/>
+          <w:lang w:eastAsia="pt-BR"/>
+        </w:rPr>
+        <w:t>video</w:t>
       </w:r>
       <w:proofErr w:type="spellEnd"/>
       <w:r>
@@ -36769,6 +37407,7 @@
         </w:rPr>
         <w:t>{</w:t>
       </w:r>
+      <w:proofErr w:type="gramEnd"/>
     </w:p>
     <w:p>
       <w:pPr>
@@ -36810,7 +37449,29 @@
           <w:szCs w:val="21"/>
           <w:lang w:eastAsia="pt-BR"/>
         </w:rPr>
-        <w:t>: var(--cor5);</w:t>
+        <w:t xml:space="preserve">: </w:t>
+      </w:r>
+      <w:proofErr w:type="gramStart"/>
+      <w:r>
+        <w:rPr>
+          <w:rFonts w:ascii="Consolas" w:eastAsia="Times New Roman" w:hAnsi="Consolas" w:cs="Times New Roman"/>
+          <w:color w:val="D4D4D4"/>
+          <w:sz w:val="21"/>
+          <w:szCs w:val="21"/>
+          <w:lang w:eastAsia="pt-BR"/>
+        </w:rPr>
+        <w:t>var(</w:t>
+      </w:r>
+      <w:proofErr w:type="gramEnd"/>
+      <w:r>
+        <w:rPr>
+          <w:rFonts w:ascii="Consolas" w:eastAsia="Times New Roman" w:hAnsi="Consolas" w:cs="Times New Roman"/>
+          <w:color w:val="D4D4D4"/>
+          <w:sz w:val="21"/>
+          <w:szCs w:val="21"/>
+          <w:lang w:eastAsia="pt-BR"/>
+        </w:rPr>
+        <w:t>--cor5);</w:t>
       </w:r>
     </w:p>
     <w:p>
@@ -37861,6 +38522,7 @@
           <w:lang w:eastAsia="pt-BR"/>
         </w:rPr>
       </w:pPr>
+      <w:proofErr w:type="gramStart"/>
       <w:r>
         <w:rPr>
           <w:rFonts w:ascii="Consolas" w:eastAsia="Times New Roman" w:hAnsi="Consolas" w:cs="Times New Roman"/>
@@ -37881,6 +38543,7 @@
         </w:rPr>
         <w:t>{</w:t>
       </w:r>
+      <w:proofErr w:type="gramEnd"/>
     </w:p>
     <w:p>
       <w:pPr>
@@ -38017,6 +38680,7 @@
         </w:rPr>
         <w:t xml:space="preserve">    </w:t>
       </w:r>
+      <w:proofErr w:type="gramStart"/>
       <w:r>
         <w:rPr>
           <w:rFonts w:ascii="Consolas" w:eastAsia="Times New Roman" w:hAnsi="Consolas" w:cs="Times New Roman"/>
@@ -38027,6 +38691,7 @@
         </w:rPr>
         <w:t>.quadrado</w:t>
       </w:r>
+      <w:proofErr w:type="gramEnd"/>
       <w:r>
         <w:rPr>
           <w:rFonts w:ascii="Consolas" w:eastAsia="Times New Roman" w:hAnsi="Consolas" w:cs="Times New Roman"/>
@@ -38685,6 +39350,7 @@
         <w:t>: linear-</w:t>
       </w:r>
       <w:proofErr w:type="spellStart"/>
+      <w:proofErr w:type="gramStart"/>
       <w:r>
         <w:rPr>
           <w:rFonts w:ascii="Consolas" w:eastAsia="Times New Roman" w:hAnsi="Consolas" w:cs="Times New Roman"/>
@@ -38707,6 +39373,7 @@
         <w:t>(</w:t>
       </w:r>
       <w:proofErr w:type="spellStart"/>
+      <w:proofErr w:type="gramEnd"/>
       <w:r>
         <w:rPr>
           <w:rFonts w:ascii="Consolas" w:eastAsia="Times New Roman" w:hAnsi="Consolas" w:cs="Times New Roman"/>
@@ -39867,6 +40534,7 @@
         </w:rPr>
         <w:t xml:space="preserve">        </w:t>
       </w:r>
+      <w:proofErr w:type="gramStart"/>
       <w:r>
         <w:rPr>
           <w:rFonts w:ascii="Consolas" w:eastAsia="Times New Roman" w:hAnsi="Consolas" w:cs="Times New Roman"/>
@@ -39887,6 +40555,7 @@
         </w:rPr>
         <w:t>{</w:t>
       </w:r>
+      <w:proofErr w:type="gramEnd"/>
     </w:p>
     <w:p>
       <w:pPr>
@@ -40518,6 +41187,7 @@
         </w:rPr>
         <w:t xml:space="preserve">        </w:t>
       </w:r>
+      <w:proofErr w:type="gramStart"/>
       <w:r>
         <w:rPr>
           <w:rFonts w:ascii="Consolas" w:eastAsia="Times New Roman" w:hAnsi="Consolas" w:cs="Times New Roman"/>
@@ -40538,6 +41208,7 @@
         </w:rPr>
         <w:t>{</w:t>
       </w:r>
+      <w:proofErr w:type="gramEnd"/>
     </w:p>
     <w:p>
       <w:pPr>
@@ -40721,7 +41392,29 @@
           <w:szCs w:val="21"/>
           <w:lang w:eastAsia="pt-BR"/>
         </w:rPr>
-        <w:t xml:space="preserve">: center </w:t>
+        <w:t xml:space="preserve">: </w:t>
+      </w:r>
+      <w:proofErr w:type="gramStart"/>
+      <w:r>
+        <w:rPr>
+          <w:rFonts w:ascii="Consolas" w:eastAsia="Times New Roman" w:hAnsi="Consolas" w:cs="Times New Roman"/>
+          <w:color w:val="D4D4D4"/>
+          <w:sz w:val="21"/>
+          <w:szCs w:val="21"/>
+          <w:lang w:eastAsia="pt-BR"/>
+        </w:rPr>
+        <w:t>center</w:t>
+      </w:r>
+      <w:proofErr w:type="gramEnd"/>
+      <w:r>
+        <w:rPr>
+          <w:rFonts w:ascii="Consolas" w:eastAsia="Times New Roman" w:hAnsi="Consolas" w:cs="Times New Roman"/>
+          <w:color w:val="D4D4D4"/>
+          <w:sz w:val="21"/>
+          <w:szCs w:val="21"/>
+          <w:lang w:eastAsia="pt-BR"/>
+        </w:rPr>
+        <w:t xml:space="preserve"> </w:t>
       </w:r>
       <w:proofErr w:type="spellStart"/>
       <w:r>
@@ -41010,6 +41703,7 @@
         <w:t xml:space="preserve">        </w:t>
       </w:r>
       <w:proofErr w:type="spellStart"/>
+      <w:proofErr w:type="gramStart"/>
       <w:r>
         <w:rPr>
           <w:rFonts w:ascii="Consolas" w:eastAsia="Times New Roman" w:hAnsi="Consolas" w:cs="Times New Roman"/>
@@ -41031,6 +41725,7 @@
         </w:rPr>
         <w:t>{</w:t>
       </w:r>
+      <w:proofErr w:type="gramEnd"/>
     </w:p>
     <w:p>
       <w:pPr>
@@ -41843,6 +42538,272 @@
           <w:color w:val="000000" w:themeColor="text1"/>
         </w:rPr>
         <w:t xml:space="preserve"> </w:t>
+      </w:r>
+    </w:p>
+    <w:p>
+      <w:r>
+        <w:t>------------------------------------------------------------------------------------------------------------------------------</w:t>
+      </w:r>
+    </w:p>
+    <w:p>
+      <w:pPr>
+        <w:rPr>
+          <w:b/>
+          <w:bCs/>
+          <w:color w:val="000000" w:themeColor="text1"/>
+        </w:rPr>
+      </w:pPr>
+      <w:r>
+        <w:rPr>
+          <w:b/>
+          <w:bCs/>
+          <w:color w:val="000000" w:themeColor="text1"/>
+        </w:rPr>
+        <w:t>Capítulo 20 Aula 05 – Colocando as fontes ao projeto</w:t>
+      </w:r>
+    </w:p>
+    <w:p>
+      <w:pPr>
+        <w:rPr>
+          <w:color w:val="000000" w:themeColor="text1"/>
+        </w:rPr>
+      </w:pPr>
+      <w:r>
+        <w:rPr>
+          <w:color w:val="000000" w:themeColor="text1"/>
+        </w:rPr>
+        <w:t xml:space="preserve">Opção de </w:t>
+      </w:r>
+      <w:r>
+        <w:rPr>
+          <w:color w:val="000000" w:themeColor="text1"/>
+        </w:rPr>
+        <w:t xml:space="preserve">tamanho de </w:t>
+      </w:r>
+      <w:r>
+        <w:rPr>
+          <w:color w:val="000000" w:themeColor="text1"/>
+        </w:rPr>
+        <w:t>fonte:</w:t>
+      </w:r>
+    </w:p>
+    <w:p>
+      <w:pPr>
+        <w:shd w:val="clear" w:color="auto" w:fill="1E1E1E"/>
+        <w:spacing w:after="0" w:line="285" w:lineRule="atLeast"/>
+        <w:rPr>
+          <w:rFonts w:ascii="Consolas" w:eastAsia="Times New Roman" w:hAnsi="Consolas" w:cs="Times New Roman"/>
+          <w:color w:val="D4D4D4"/>
+          <w:sz w:val="21"/>
+          <w:szCs w:val="21"/>
+          <w:lang w:eastAsia="pt-BR"/>
+        </w:rPr>
+      </w:pPr>
+      <w:proofErr w:type="spellStart"/>
+      <w:r>
+        <w:rPr>
+          <w:rFonts w:ascii="Consolas" w:eastAsia="Times New Roman" w:hAnsi="Consolas" w:cs="Times New Roman"/>
+          <w:color w:val="9CDCFE"/>
+          <w:sz w:val="21"/>
+          <w:szCs w:val="21"/>
+          <w:lang w:eastAsia="pt-BR"/>
+        </w:rPr>
+        <w:t>font-size</w:t>
+      </w:r>
+      <w:proofErr w:type="spellEnd"/>
+      <w:r>
+        <w:rPr>
+          <w:rFonts w:ascii="Consolas" w:eastAsia="Times New Roman" w:hAnsi="Consolas" w:cs="Times New Roman"/>
+          <w:color w:val="D4D4D4"/>
+          <w:sz w:val="21"/>
+          <w:szCs w:val="21"/>
+          <w:lang w:eastAsia="pt-BR"/>
+        </w:rPr>
+        <w:t xml:space="preserve">: </w:t>
+      </w:r>
+      <w:r>
+        <w:rPr>
+          <w:rFonts w:ascii="Consolas" w:eastAsia="Times New Roman" w:hAnsi="Consolas" w:cs="Times New Roman"/>
+          <w:color w:val="B5CEA8"/>
+          <w:sz w:val="21"/>
+          <w:szCs w:val="21"/>
+          <w:lang w:eastAsia="pt-BR"/>
+        </w:rPr>
+        <w:t>10vh</w:t>
+      </w:r>
+    </w:p>
+    <w:p>
+      <w:pPr>
+        <w:rPr>
+          <w:color w:val="000000" w:themeColor="text1"/>
+        </w:rPr>
+      </w:pPr>
+      <w:r>
+        <w:rPr>
+          <w:color w:val="000000" w:themeColor="text1"/>
+        </w:rPr>
+        <w:t xml:space="preserve">VH é o </w:t>
+      </w:r>
+      <w:proofErr w:type="spellStart"/>
+      <w:r>
+        <w:rPr>
+          <w:color w:val="000000" w:themeColor="text1"/>
+        </w:rPr>
+        <w:t>Height</w:t>
+      </w:r>
+      <w:proofErr w:type="spellEnd"/>
+      <w:r>
+        <w:rPr>
+          <w:color w:val="000000" w:themeColor="text1"/>
+        </w:rPr>
+        <w:t>: tamanho de toda o body ou tela.</w:t>
+      </w:r>
+      <w:r>
+        <w:rPr>
+          <w:color w:val="000000" w:themeColor="text1"/>
+        </w:rPr>
+        <w:t xml:space="preserve"> </w:t>
+      </w:r>
+      <w:r>
+        <w:rPr>
+          <w:color w:val="000000" w:themeColor="text1"/>
+        </w:rPr>
+        <w:t xml:space="preserve">O Numeral antes do </w:t>
+      </w:r>
+      <w:proofErr w:type="spellStart"/>
+      <w:r>
+        <w:rPr>
+          <w:color w:val="000000" w:themeColor="text1"/>
+        </w:rPr>
+        <w:t>V</w:t>
+      </w:r>
+      <w:r>
+        <w:rPr>
+          <w:color w:val="000000" w:themeColor="text1"/>
+        </w:rPr>
+        <w:t>h</w:t>
+      </w:r>
+      <w:proofErr w:type="spellEnd"/>
+      <w:r>
+        <w:rPr>
+          <w:color w:val="000000" w:themeColor="text1"/>
+        </w:rPr>
+        <w:t xml:space="preserve"> é a porcentagem que vai ocupar no projeto.</w:t>
+      </w:r>
+    </w:p>
+    <w:p>
+      <w:pPr>
+        <w:shd w:val="clear" w:color="auto" w:fill="1E1E1E"/>
+        <w:spacing w:after="0" w:line="285" w:lineRule="atLeast"/>
+        <w:rPr>
+          <w:rFonts w:ascii="Consolas" w:eastAsia="Times New Roman" w:hAnsi="Consolas" w:cs="Times New Roman"/>
+          <w:color w:val="D4D4D4"/>
+          <w:sz w:val="21"/>
+          <w:szCs w:val="21"/>
+          <w:lang w:eastAsia="pt-BR"/>
+        </w:rPr>
+      </w:pPr>
+      <w:r>
+        <w:rPr>
+          <w:rFonts w:ascii="Consolas" w:eastAsia="Times New Roman" w:hAnsi="Consolas" w:cs="Times New Roman"/>
+          <w:color w:val="D4D4D4"/>
+          <w:sz w:val="21"/>
+          <w:szCs w:val="21"/>
+          <w:lang w:eastAsia="pt-BR"/>
+        </w:rPr>
+        <w:t> </w:t>
+      </w:r>
+      <w:proofErr w:type="spellStart"/>
+      <w:r>
+        <w:rPr>
+          <w:rFonts w:ascii="Consolas" w:eastAsia="Times New Roman" w:hAnsi="Consolas" w:cs="Times New Roman"/>
+          <w:color w:val="9CDCFE"/>
+          <w:sz w:val="21"/>
+          <w:szCs w:val="21"/>
+          <w:lang w:eastAsia="pt-BR"/>
+        </w:rPr>
+        <w:t>font-size</w:t>
+      </w:r>
+      <w:proofErr w:type="spellEnd"/>
+      <w:r>
+        <w:rPr>
+          <w:rFonts w:ascii="Consolas" w:eastAsia="Times New Roman" w:hAnsi="Consolas" w:cs="Times New Roman"/>
+          <w:color w:val="D4D4D4"/>
+          <w:sz w:val="21"/>
+          <w:szCs w:val="21"/>
+          <w:lang w:eastAsia="pt-BR"/>
+        </w:rPr>
+        <w:t xml:space="preserve">: </w:t>
+      </w:r>
+      <w:r>
+        <w:rPr>
+          <w:rFonts w:ascii="Consolas" w:eastAsia="Times New Roman" w:hAnsi="Consolas" w:cs="Times New Roman"/>
+          <w:color w:val="B5CEA8"/>
+          <w:sz w:val="21"/>
+          <w:szCs w:val="21"/>
+          <w:lang w:eastAsia="pt-BR"/>
+        </w:rPr>
+        <w:t>10vw</w:t>
+      </w:r>
+      <w:r>
+        <w:rPr>
+          <w:rFonts w:ascii="Consolas" w:eastAsia="Times New Roman" w:hAnsi="Consolas" w:cs="Times New Roman"/>
+          <w:color w:val="D4D4D4"/>
+          <w:sz w:val="21"/>
+          <w:szCs w:val="21"/>
+          <w:lang w:eastAsia="pt-BR"/>
+        </w:rPr>
+        <w:t>;</w:t>
+      </w:r>
+    </w:p>
+    <w:p>
+      <w:pPr>
+        <w:rPr>
+          <w:color w:val="000000" w:themeColor="text1"/>
+        </w:rPr>
+      </w:pPr>
+      <w:r>
+        <w:rPr>
+          <w:color w:val="000000" w:themeColor="text1"/>
+        </w:rPr>
+        <w:t>VW é a largura da tela.</w:t>
+      </w:r>
+    </w:p>
+    <w:p>
+      <w:pPr>
+        <w:rPr>
+          <w:color w:val="000000" w:themeColor="text1"/>
+        </w:rPr>
+      </w:pPr>
+      <w:r>
+        <w:rPr>
+          <w:color w:val="000000" w:themeColor="text1"/>
+        </w:rPr>
+        <w:t>Então</w:t>
+      </w:r>
+      <w:r>
+        <w:rPr>
+          <w:color w:val="000000" w:themeColor="text1"/>
+        </w:rPr>
+        <w:t xml:space="preserve"> quando quiser trabalhar com largura da tela, posso usar a opção de VW, pois se eu abrir o site em um celular, esse comando vai deixar o H1 </w:t>
+      </w:r>
+      <w:r>
+        <w:rPr>
+          <w:color w:val="000000" w:themeColor="text1"/>
+        </w:rPr>
+        <w:t xml:space="preserve">de acordo com a proporção da tela. </w:t>
+      </w:r>
+      <w:r>
+        <w:rPr>
+          <w:color w:val="000000" w:themeColor="text1"/>
+        </w:rPr>
+        <w:t xml:space="preserve"> </w:t>
+      </w:r>
+      <w:r>
+        <w:rPr>
+          <w:color w:val="000000" w:themeColor="text1"/>
+        </w:rPr>
+        <w:t>O Numeral antes do VW é a porcentagem que vai ocupar no projeto.</w:t>
       </w:r>
     </w:p>
     <w:p>

</xml_diff>